<commit_message>
Sign-up seems to work and redirects back to localhost:4200
</commit_message>
<xml_diff>
--- a/docs/Notes.docx
+++ b/docs/Notes.docx
@@ -109,11 +109,9 @@
       </w:r>
       <w:r>
         <w:rPr>
-          <w:rFonts w:ascii="Consolas" w:hAnsi="Consolas"/>
-          <w:color w:val="152939"/>
-          <w:sz w:val="20"/>
-          <w:szCs w:val="20"/>
-          <w:shd w:val="clear" w:color="auto" w:fill="F1F1EB"/>
+          <w:rStyle w:val="Hyperlink"/>
+          <w:color w:val="auto"/>
+          <w:u w:val="none"/>
         </w:rPr>
         <w:t>AdministratorAccess-Amplify’</w:t>
       </w:r>
@@ -142,26 +140,8 @@
       <w:r>
         <w:rPr>
           <w:rStyle w:val="Hyperlink"/>
-          <w:color w:val="auto"/>
-          <w:u w:val="none"/>
-        </w:rPr>
-        <w:t>amplify-demo</w:t>
-      </w:r>
-      <w:r>
-        <w:rPr>
-          <w:rStyle w:val="Hyperlink"/>
-          <w:color w:val="auto"/>
-          <w:u w:val="none"/>
-        </w:rPr>
-        <w:t>-user</w:t>
-      </w:r>
-      <w:r>
-        <w:rPr>
-          <w:rStyle w:val="Hyperlink"/>
-          <w:color w:val="auto"/>
-          <w:u w:val="none"/>
-        </w:rPr>
-        <w:t>-iam</w:t>
+        </w:rPr>
+        <w:t>amplify-demo-user-iam</w:t>
       </w:r>
     </w:p>
     <w:p>
@@ -286,20 +266,24 @@
       <w:pPr>
         <w:pStyle w:val="ListParagraph"/>
         <w:numPr>
+          <w:ilvl w:val="0"/>
+          <w:numId w:val="1"/>
+        </w:numPr>
+      </w:pPr>
+      <w:r>
+        <w:t xml:space="preserve">Install Amplify for Angular: </w:t>
+      </w:r>
+    </w:p>
+    <w:p>
+      <w:pPr>
+        <w:pStyle w:val="ListParagraph"/>
+        <w:numPr>
           <w:ilvl w:val="1"/>
           <w:numId w:val="1"/>
         </w:numPr>
-        <w:rPr>
-          <w:rStyle w:val="Hyperlink"/>
-          <w:color w:val="auto"/>
-          <w:u w:val="none"/>
-        </w:rPr>
-      </w:pPr>
-      <w:r>
-        <w:rPr>
-          <w:rStyle w:val="Hyperlink"/>
-        </w:rPr>
-        <w:t>Creates a profile7</w:t>
+      </w:pPr>
+      <w:r>
+        <w:t>npm install — save aws-amplify</w:t>
       </w:r>
     </w:p>
     <w:p>
@@ -310,6 +294,127 @@
           <w:numId w:val="1"/>
         </w:numPr>
       </w:pPr>
+      <w:r>
+        <w:t>npm install aws-amplify-angular</w:t>
+      </w:r>
+    </w:p>
+    <w:p>
+      <w:pPr>
+        <w:pStyle w:val="ListParagraph"/>
+        <w:numPr>
+          <w:ilvl w:val="0"/>
+          <w:numId w:val="1"/>
+        </w:numPr>
+      </w:pPr>
+      <w:r>
+        <w:t>Initialize Amplify: amplify init</w:t>
+      </w:r>
+    </w:p>
+    <w:p>
+      <w:pPr>
+        <w:pStyle w:val="ListParagraph"/>
+        <w:numPr>
+          <w:ilvl w:val="1"/>
+          <w:numId w:val="1"/>
+        </w:numPr>
+      </w:pPr>
+      <w:r>
+        <w:t xml:space="preserve">Does </w:t>
+      </w:r>
+      <w:r>
+        <w:rPr>
+          <w:i/>
+          <w:iCs/>
+        </w:rPr>
+        <w:t>lots</w:t>
+      </w:r>
+      <w:r>
+        <w:t xml:space="preserve"> of stuff so project is initialized and connected to the cloud</w:t>
+      </w:r>
+    </w:p>
+    <w:p>
+      <w:pPr>
+        <w:pStyle w:val="ListParagraph"/>
+        <w:numPr>
+          <w:ilvl w:val="0"/>
+          <w:numId w:val="1"/>
+        </w:numPr>
+      </w:pPr>
+      <w:r>
+        <w:t>Add auth</w:t>
+      </w:r>
+    </w:p>
+    <w:p>
+      <w:pPr>
+        <w:pStyle w:val="ListParagraph"/>
+        <w:numPr>
+          <w:ilvl w:val="1"/>
+          <w:numId w:val="1"/>
+        </w:numPr>
+      </w:pPr>
+      <w:r>
+        <w:t>Default config. Social provider needs Google and Facebook secrets</w:t>
+      </w:r>
+    </w:p>
+    <w:p>
+      <w:pPr>
+        <w:pStyle w:val="ListParagraph"/>
+        <w:numPr>
+          <w:ilvl w:val="1"/>
+          <w:numId w:val="1"/>
+        </w:numPr>
+      </w:pPr>
+      <w:r>
+        <w:t>Use email to sign in</w:t>
+      </w:r>
+    </w:p>
+    <w:p>
+      <w:pPr>
+        <w:pStyle w:val="ListParagraph"/>
+        <w:numPr>
+          <w:ilvl w:val="1"/>
+          <w:numId w:val="1"/>
+        </w:numPr>
+      </w:pPr>
+      <w:r>
+        <w:t>Advanced settings: Email and name to sign up</w:t>
+      </w:r>
+    </w:p>
+    <w:p>
+      <w:pPr>
+        <w:pStyle w:val="ListParagraph"/>
+        <w:numPr>
+          <w:ilvl w:val="1"/>
+          <w:numId w:val="1"/>
+        </w:numPr>
+      </w:pPr>
+      <w:r>
+        <w:t>Email verification with redirect</w:t>
+      </w:r>
+    </w:p>
+    <w:p>
+      <w:pPr>
+        <w:pStyle w:val="ListParagraph"/>
+        <w:numPr>
+          <w:ilvl w:val="1"/>
+          <w:numId w:val="1"/>
+        </w:numPr>
+      </w:pPr>
+      <w:r>
+        <w:t>?????</w:t>
+      </w:r>
+    </w:p>
+    <w:p>
+      <w:pPr>
+        <w:pStyle w:val="ListParagraph"/>
+        <w:numPr>
+          <w:ilvl w:val="0"/>
+          <w:numId w:val="1"/>
+        </w:numPr>
+      </w:pPr>
+      <w:r>
+        <w:t>Amplify push</w:t>
+      </w:r>
     </w:p>
     <w:sectPr>
       <w:pgSz w:w="11906" w:h="16838"/>

</xml_diff>

<commit_message>
Login and logout using hosted UI working
</commit_message>
<xml_diff>
--- a/docs/Notes.docx
+++ b/docs/Notes.docx
@@ -6,6 +6,18 @@
       <w:pPr>
         <w:ind w:left="720" w:hanging="360"/>
       </w:pPr>
+    </w:p>
+    <w:p>
+      <w:pPr>
+        <w:pStyle w:val="ListParagraph"/>
+        <w:numPr>
+          <w:ilvl w:val="0"/>
+          <w:numId w:val="1"/>
+        </w:numPr>
+      </w:pPr>
+      <w:r>
+        <w:t>What is Cognito:</w:t>
+      </w:r>
     </w:p>
     <w:p>
       <w:pPr>
@@ -56,11 +68,19 @@
       <w:r>
         <w:t xml:space="preserve">: </w:t>
       </w:r>
-      <w:r>
-        <w:rPr>
-          <w:rStyle w:val="Hyperlink"/>
-        </w:rPr>
-        <w:t>npm install -g @aws-amplify/cli</w:t>
+      <w:proofErr w:type="spellStart"/>
+      <w:r>
+        <w:rPr>
+          <w:rStyle w:val="Hyperlink"/>
+        </w:rPr>
+        <w:t>npm</w:t>
+      </w:r>
+      <w:proofErr w:type="spellEnd"/>
+      <w:r>
+        <w:rPr>
+          <w:rStyle w:val="Hyperlink"/>
+        </w:rPr>
+        <w:t xml:space="preserve"> install -g @aws-amplify/cli</w:t>
       </w:r>
     </w:p>
     <w:p>
@@ -107,13 +127,23 @@
         </w:rPr>
         <w:t>Prompts to create IAM user with ‘</w:t>
       </w:r>
-      <w:r>
-        <w:rPr>
-          <w:rStyle w:val="Hyperlink"/>
-          <w:color w:val="auto"/>
-          <w:u w:val="none"/>
-        </w:rPr>
-        <w:t>AdministratorAccess-Amplify’</w:t>
+      <w:proofErr w:type="spellStart"/>
+      <w:r>
+        <w:rPr>
+          <w:rStyle w:val="Hyperlink"/>
+          <w:color w:val="auto"/>
+          <w:u w:val="none"/>
+        </w:rPr>
+        <w:t>AdministratorAccess</w:t>
+      </w:r>
+      <w:proofErr w:type="spellEnd"/>
+      <w:r>
+        <w:rPr>
+          <w:rStyle w:val="Hyperlink"/>
+          <w:color w:val="auto"/>
+          <w:u w:val="none"/>
+        </w:rPr>
+        <w:t>-Amplify’</w:t>
       </w:r>
     </w:p>
     <w:p>
@@ -141,8 +171,16 @@
         <w:rPr>
           <w:rStyle w:val="Hyperlink"/>
         </w:rPr>
-        <w:t>amplify-demo-user-iam</w:t>
-      </w:r>
+        <w:t>amplify-demo-user-</w:t>
+      </w:r>
+      <w:proofErr w:type="spellStart"/>
+      <w:r>
+        <w:rPr>
+          <w:rStyle w:val="Hyperlink"/>
+        </w:rPr>
+        <w:t>iam</w:t>
+      </w:r>
+      <w:proofErr w:type="spellEnd"/>
     </w:p>
     <w:p>
       <w:pPr>
@@ -282,20 +320,46 @@
           <w:numId w:val="1"/>
         </w:numPr>
       </w:pPr>
-      <w:r>
-        <w:t>npm install — save aws-amplify</w:t>
-      </w:r>
-    </w:p>
-    <w:p>
-      <w:pPr>
-        <w:pStyle w:val="ListParagraph"/>
-        <w:numPr>
-          <w:ilvl w:val="1"/>
-          <w:numId w:val="1"/>
-        </w:numPr>
-      </w:pPr>
-      <w:r>
-        <w:t>npm install aws-amplify-angular</w:t>
+      <w:proofErr w:type="spellStart"/>
+      <w:r>
+        <w:t>npm</w:t>
+      </w:r>
+      <w:proofErr w:type="spellEnd"/>
+      <w:r>
+        <w:t xml:space="preserve"> install — save </w:t>
+      </w:r>
+      <w:proofErr w:type="spellStart"/>
+      <w:r>
+        <w:t>aws</w:t>
+      </w:r>
+      <w:proofErr w:type="spellEnd"/>
+      <w:r>
+        <w:t>-amplify</w:t>
+      </w:r>
+    </w:p>
+    <w:p>
+      <w:pPr>
+        <w:pStyle w:val="ListParagraph"/>
+        <w:numPr>
+          <w:ilvl w:val="1"/>
+          <w:numId w:val="1"/>
+        </w:numPr>
+      </w:pPr>
+      <w:proofErr w:type="spellStart"/>
+      <w:r>
+        <w:t>npm</w:t>
+      </w:r>
+      <w:proofErr w:type="spellEnd"/>
+      <w:r>
+        <w:t xml:space="preserve"> install </w:t>
+      </w:r>
+      <w:proofErr w:type="spellStart"/>
+      <w:r>
+        <w:t>aws</w:t>
+      </w:r>
+      <w:proofErr w:type="spellEnd"/>
+      <w:r>
+        <w:t>-amplify-angular</w:t>
       </w:r>
     </w:p>
     <w:p>
@@ -307,8 +371,13 @@
         </w:numPr>
       </w:pPr>
       <w:r>
-        <w:t>Initialize Amplify: amplify init</w:t>
-      </w:r>
+        <w:t xml:space="preserve">Initialize Amplify: amplify </w:t>
+      </w:r>
+      <w:proofErr w:type="spellStart"/>
+      <w:r>
+        <w:t>init</w:t>
+      </w:r>
+      <w:proofErr w:type="spellEnd"/>
     </w:p>
     <w:p>
       <w:pPr>
@@ -415,6 +484,269 @@
       <w:r>
         <w:t>Amplify push</w:t>
       </w:r>
+    </w:p>
+    <w:p>
+      <w:pPr>
+        <w:pStyle w:val="ListParagraph"/>
+        <w:numPr>
+          <w:ilvl w:val="1"/>
+          <w:numId w:val="1"/>
+        </w:numPr>
+      </w:pPr>
+      <w:r>
+        <w:t>Pushed auth backend config to hosting resources on AWS and sets up a hosted auth UI</w:t>
+      </w:r>
+    </w:p>
+    <w:p>
+      <w:pPr>
+        <w:pStyle w:val="ListParagraph"/>
+        <w:numPr>
+          <w:ilvl w:val="1"/>
+          <w:numId w:val="1"/>
+        </w:numPr>
+      </w:pPr>
+      <w:r>
+        <w:t xml:space="preserve">Test the </w:t>
+      </w:r>
+      <w:proofErr w:type="spellStart"/>
+      <w:r>
+        <w:t>signin</w:t>
+      </w:r>
+      <w:proofErr w:type="spellEnd"/>
+      <w:r>
+        <w:t>/up UI using the given endpoint</w:t>
+      </w:r>
+    </w:p>
+    <w:p>
+      <w:pPr>
+        <w:pStyle w:val="ListParagraph"/>
+        <w:numPr>
+          <w:ilvl w:val="0"/>
+          <w:numId w:val="1"/>
+        </w:numPr>
+      </w:pPr>
+      <w:r>
+        <w:t xml:space="preserve">Adding auth creates a </w:t>
+      </w:r>
+      <w:proofErr w:type="spellStart"/>
+      <w:r>
+        <w:t>src</w:t>
+      </w:r>
+      <w:proofErr w:type="spellEnd"/>
+      <w:r>
+        <w:t>/aws-exports.js file with config to use in your Angular code to integrate the backend into your frontend.</w:t>
+      </w:r>
+    </w:p>
+    <w:p>
+      <w:pPr>
+        <w:pStyle w:val="ListParagraph"/>
+        <w:numPr>
+          <w:ilvl w:val="0"/>
+          <w:numId w:val="1"/>
+        </w:numPr>
+      </w:pPr>
+      <w:r>
+        <w:t>Time for Angular code:</w:t>
+      </w:r>
+    </w:p>
+    <w:p>
+      <w:pPr>
+        <w:pStyle w:val="ListParagraph"/>
+        <w:numPr>
+          <w:ilvl w:val="1"/>
+          <w:numId w:val="1"/>
+        </w:numPr>
+      </w:pPr>
+      <w:r>
+        <w:t>a</w:t>
+      </w:r>
+      <w:r>
+        <w:t>pp.component.html gets login and logout links</w:t>
+      </w:r>
+    </w:p>
+    <w:p>
+      <w:pPr>
+        <w:pStyle w:val="ListParagraph"/>
+        <w:numPr>
+          <w:ilvl w:val="1"/>
+          <w:numId w:val="1"/>
+        </w:numPr>
+      </w:pPr>
+      <w:proofErr w:type="spellStart"/>
+      <w:proofErr w:type="gramStart"/>
+      <w:r>
+        <w:t>app.component</w:t>
+      </w:r>
+      <w:proofErr w:type="gramEnd"/>
+      <w:r>
+        <w:t>.ts</w:t>
+      </w:r>
+      <w:proofErr w:type="spellEnd"/>
+      <w:r>
+        <w:t xml:space="preserve"> gets Auth object and login and logout methods</w:t>
+      </w:r>
+    </w:p>
+    <w:p>
+      <w:pPr>
+        <w:pStyle w:val="ListParagraph"/>
+        <w:numPr>
+          <w:ilvl w:val="1"/>
+          <w:numId w:val="1"/>
+        </w:numPr>
+      </w:pPr>
+      <w:proofErr w:type="spellStart"/>
+      <w:r>
+        <w:t>polyfill.ts</w:t>
+      </w:r>
+      <w:proofErr w:type="spellEnd"/>
+      <w:r>
+        <w:t xml:space="preserve"> needs some additions because after Angular 6 these shims are no longer </w:t>
+      </w:r>
+      <w:proofErr w:type="gramStart"/>
+      <w:r>
+        <w:t>available</w:t>
+      </w:r>
+      <w:proofErr w:type="gramEnd"/>
+      <w:r>
+        <w:t xml:space="preserve"> but browsers seem to want them</w:t>
+      </w:r>
+      <w:r>
+        <w:br/>
+      </w:r>
+    </w:p>
+    <w:p>
+      <w:pPr>
+        <w:pStyle w:val="ListParagraph"/>
+        <w:ind w:left="1440"/>
+      </w:pPr>
+      <w:r>
+        <w:t>(window as any</w:t>
+      </w:r>
+      <w:proofErr w:type="gramStart"/>
+      <w:r>
+        <w:t>).global</w:t>
+      </w:r>
+      <w:proofErr w:type="gramEnd"/>
+      <w:r>
+        <w:t xml:space="preserve"> = window;</w:t>
+      </w:r>
+    </w:p>
+    <w:p>
+      <w:pPr>
+        <w:pStyle w:val="ListParagraph"/>
+        <w:ind w:left="1440"/>
+      </w:pPr>
+      <w:r>
+        <w:t>(window as any</w:t>
+      </w:r>
+      <w:proofErr w:type="gramStart"/>
+      <w:r>
+        <w:t>).process</w:t>
+      </w:r>
+      <w:proofErr w:type="gramEnd"/>
+      <w:r>
+        <w:t xml:space="preserve"> = {</w:t>
+      </w:r>
+    </w:p>
+    <w:p>
+      <w:pPr>
+        <w:pStyle w:val="ListParagraph"/>
+        <w:ind w:left="1440"/>
+      </w:pPr>
+      <w:r>
+        <w:t xml:space="preserve">    env: </w:t>
+      </w:r>
+      <w:proofErr w:type="gramStart"/>
+      <w:r>
+        <w:t>{ DEBUG</w:t>
+      </w:r>
+      <w:proofErr w:type="gramEnd"/>
+      <w:r>
+        <w:t>: undefined }</w:t>
+      </w:r>
+    </w:p>
+    <w:p>
+      <w:pPr>
+        <w:pStyle w:val="ListParagraph"/>
+        <w:ind w:left="1440"/>
+      </w:pPr>
+      <w:r>
+        <w:t>};</w:t>
+      </w:r>
+    </w:p>
+    <w:p>
+      <w:pPr>
+        <w:pStyle w:val="ListParagraph"/>
+        <w:numPr>
+          <w:ilvl w:val="0"/>
+          <w:numId w:val="1"/>
+        </w:numPr>
+      </w:pPr>
+      <w:r>
+        <w:t xml:space="preserve">Hosted auth is configured to redirect to https URLs, so your angular app must be able to use a </w:t>
+      </w:r>
+      <w:proofErr w:type="spellStart"/>
+      <w:r>
+        <w:t>self signed</w:t>
+      </w:r>
+      <w:proofErr w:type="spellEnd"/>
+      <w:r>
+        <w:t xml:space="preserve"> certificate to serve routes as https.</w:t>
+      </w:r>
+    </w:p>
+    <w:p>
+      <w:pPr>
+        <w:pStyle w:val="ListParagraph"/>
+        <w:numPr>
+          <w:ilvl w:val="1"/>
+          <w:numId w:val="1"/>
+        </w:numPr>
+      </w:pPr>
+      <w:r>
+        <w:t xml:space="preserve">Create a self-signed certificate: </w:t>
+      </w:r>
+      <w:hyperlink r:id="rId6" w:history="1">
+        <w:r>
+          <w:rPr>
+            <w:rStyle w:val="Hyperlink"/>
+          </w:rPr>
+          <w:t>https://betterprogramming.pub/how-to-create-trusted-ssl-certificates-for-your-local-development-13fd5aad29c6</w:t>
+        </w:r>
+      </w:hyperlink>
+    </w:p>
+    <w:p>
+      <w:pPr>
+        <w:pStyle w:val="ListParagraph"/>
+        <w:numPr>
+          <w:ilvl w:val="1"/>
+          <w:numId w:val="1"/>
+        </w:numPr>
+      </w:pPr>
+      <w:r>
+        <w:t xml:space="preserve">Configure your </w:t>
+      </w:r>
+      <w:proofErr w:type="spellStart"/>
+      <w:r>
+        <w:t>angular.json</w:t>
+      </w:r>
+      <w:proofErr w:type="spellEnd"/>
+      <w:r>
+        <w:t xml:space="preserve"> file to get the Angular CLI to serve your application over https: </w:t>
+      </w:r>
+      <w:hyperlink r:id="rId7" w:history="1">
+        <w:r>
+          <w:rPr>
+            <w:rStyle w:val="Hyperlink"/>
+          </w:rPr>
+          <w:t>https://betterprogramming.pub/how-to-serve-your-angular-application-over-https-using-ng-serve-240e2c2e0a5d</w:t>
+        </w:r>
+      </w:hyperlink>
+    </w:p>
+    <w:p>
+      <w:pPr>
+        <w:pStyle w:val="ListParagraph"/>
+        <w:ind w:left="1440"/>
+      </w:pPr>
     </w:p>
     <w:sectPr>
       <w:pgSz w:w="11906" w:h="16838"/>

</xml_diff>